<commit_message>
feat: anadir codigo faltante a HomeLab-Indexer, Posicionamiento y Mejora web curso IA (13 archivos)
</commit_message>
<xml_diff>
--- a/Documentos/Proyecto Intermodular/007-Posicionamiento.docx
+++ b/Documentos/Proyecto Intermodular/007-Posicionamiento.docx
@@ -1677,6 +1677,450 @@
     </w:p>
     <w:p>
       <w:pPr>
+        <w:pStyle w:val="Heading3"/>
+      </w:pPr>
+      <w:r>
+        <w:t>login.php</w:t>
+      </w:r>
+    </w:p>
+    <w:p>
+      <w:r>
+        <w:rPr>
+          <w:i/>
+          <w:sz w:val="18"/>
+        </w:rPr>
+        <w:t>Página de login con sesión</w:t>
+      </w:r>
+    </w:p>
+    <w:p>
+      <w:r>
+        <w:rPr>
+          <w:color w:val="666666"/>
+          <w:sz w:val="16"/>
+        </w:rPr>
+        <w:t>📄 002-admin/login.php — PHP — 100 líneas</w:t>
+      </w:r>
+    </w:p>
+    <w:tbl>
+      <w:tblPr>
+        <w:tblStyle w:val="TableGrid"/>
+        <w:tblW w:type="auto" w:w="0"/>
+        <w:tblLayout w:type="autofit"/>
+        <w:tblLook w:firstColumn="1" w:firstRow="1" w:lastColumn="0" w:lastRow="0" w:noHBand="0" w:noVBand="1" w:val="04A0"/>
+      </w:tblPr>
+      <w:tblGrid>
+        <w:gridCol w:w="8640"/>
+      </w:tblGrid>
+      <w:tr>
+        <w:tc>
+          <w:tcPr>
+            <w:tcW w:type="dxa" w:w="8640"/>
+            <w:shd w:fill="2d2d2d" w:val="clear"/>
+          </w:tcPr>
+          <w:p>
+            <w:r>
+              <w:rPr>
+                <w:rFonts w:ascii="Consolas" w:hAnsi="Consolas"/>
+                <w:b/>
+                <w:color w:val="FFFFFF"/>
+                <w:sz w:val="16"/>
+              </w:rPr>
+              <w:t>📄 002-admin/login.php</w:t>
+            </w:r>
+          </w:p>
+        </w:tc>
+      </w:tr>
+      <w:tr>
+        <w:tc>
+          <w:tcPr>
+            <w:tcW w:type="dxa" w:w="8640"/>
+            <w:shd w:fill="1e1e1e" w:val="clear"/>
+          </w:tcPr>
+          <w:p>
+            <w:r>
+              <w:rPr>
+                <w:rFonts w:ascii="Consolas" w:hAnsi="Consolas"/>
+                <w:color w:val="D4D4D4"/>
+                <w:sz w:val="14"/>
+              </w:rPr>
+              <w:t>&lt;?php</w:t>
+              <w:br/>
+              <w:t>session_start();</w:t>
+              <w:br/>
+              <w:t>$SEO = [</w:t>
+              <w:br/>
+              <w:t xml:space="preserve">  "title" =&gt; "Acceso | Iniciar sesión o crear cuenta – recortabl.es",</w:t>
+              <w:br/>
+              <w:t xml:space="preserve">  "description" =&gt; "Accede para gestionar tus descargas y preferencias (si están activas).",</w:t>
+              <w:br/>
+              <w:t xml:space="preserve">  "robots" =&gt; "noindex,follow"</w:t>
+              <w:br/>
+              <w:t>];</w:t>
+              <w:br/>
+              <w:t>include "inc/cabecera.php";</w:t>
+              <w:br/>
+              <w:br/>
+              <w:t>$flash = $_SESSION['flash'] ?? null;</w:t>
+              <w:br/>
+              <w:t>unset($_SESSION['flash']);</w:t>
+              <w:br/>
+              <w:br/>
+              <w:t>function e(string $s): string { return htmlspecialchars($s, ENT_QUOTES, 'UTF-8'); }</w:t>
+              <w:br/>
+              <w:br/>
+              <w:t>// CSRF token (simple)</w:t>
+              <w:br/>
+              <w:t>if (empty($_SESSION['csrf'])) {</w:t>
+              <w:br/>
+              <w:t xml:space="preserve">  $_SESSION['csrf'] = bin2hex(random_bytes(16));</w:t>
+              <w:br/>
+              <w:t>}</w:t>
+              <w:br/>
+              <w:t>$csrf = $_SESSION['csrf'];</w:t>
+              <w:br/>
+              <w:t>?&gt;</w:t>
+              <w:br/>
+              <w:br/>
+              <w:t>&lt;section&gt;</w:t>
+              <w:br/>
+              <w:t xml:space="preserve">  &lt;h1 class="title"&gt;Acceso&lt;/h1&gt;</w:t>
+              <w:br/>
+              <w:t xml:space="preserve">  &lt;p class="sub"&gt;Inicia sesión con tu cuenta o crea una nueva.&lt;/p&gt;</w:t>
+              <w:br/>
+              <w:br/>
+              <w:t xml:space="preserve">  &lt;?php if ($flash): ?&gt;</w:t>
+              <w:br/>
+              <w:t xml:space="preserve">    &lt;p class="note" style="margin-bottom:14px"&gt;&lt;?= e($flash) ?&gt;&lt;/p&gt;</w:t>
+              <w:br/>
+              <w:t xml:space="preserve">  &lt;?php endif; ?&gt;</w:t>
+              <w:br/>
+              <w:br/>
+              <w:t xml:space="preserve">  &lt;div class="product"&gt;</w:t>
+              <w:br/>
+              <w:t xml:space="preserve">    &lt;!-- LOGIN --&gt;</w:t>
+              <w:br/>
+              <w:t xml:space="preserve">    &lt;div class="card"&gt;</w:t>
+              <w:br/>
+              <w:t xml:space="preserve">      &lt;h2 class="p-title" style="font-size:26px;margin-bottom:6px"&gt;Iniciar sesión&lt;/h2&gt;</w:t>
+              <w:br/>
+              <w:t xml:space="preserve">      &lt;p class="p-sub"&gt;Accede con tu email y contraseña.&lt;/p&gt;</w:t>
+              <w:br/>
+              <w:br/>
+              <w:t xml:space="preserve">      &lt;form action="auth_login.php" method="post" style="display:grid;gap:12px"&gt;</w:t>
+              <w:br/>
+              <w:t xml:space="preserve">        &lt;input type="hidden" name="csrf" value="&lt;?= e($csrf) ?&gt;"&gt;</w:t>
+              <w:br/>
+              <w:br/>
+              <w:t xml:space="preserve">        &lt;div class="panel" style="border-top:0;padding-top:0"&gt;</w:t>
+              <w:br/>
+              <w:t xml:space="preserve">          &lt;label for="login_email"&gt;Email&lt;/label&gt;</w:t>
+              <w:br/>
+              <w:t xml:space="preserve">          &lt;input id="login_email" name="email" type="email" placeholder="tu@email.com" required&gt;</w:t>
+              <w:br/>
+              <w:t xml:space="preserve">        &lt;/div&gt;</w:t>
+              <w:br/>
+              <w:br/>
+              <w:t xml:space="preserve">        &lt;div class="panel"&gt;</w:t>
+              <w:br/>
+              <w:t xml:space="preserve">          &lt;label for="login_pass"&gt;Contraseña&lt;/label&gt;</w:t>
+              <w:br/>
+              <w:t xml:space="preserve">          &lt;input id="login_pass" name="password" type="password" placeholder="••••••••" required&gt;</w:t>
+              <w:br/>
+              <w:t xml:space="preserve">        &lt;/div&gt;</w:t>
+              <w:br/>
+              <w:br/>
+              <w:t xml:space="preserve">        &lt;div class="actions" style="margin-top:0"&gt;</w:t>
+              <w:br/>
+              <w:t xml:space="preserve">          &lt;button class="btn primary" type="submit" style="width:100%;cursor:pointer"&gt;Entrar&lt;/button&gt;</w:t>
+              <w:br/>
+              <w:t xml:space="preserve">        &lt;/div&gt;</w:t>
+              <w:br/>
+              <w:t xml:space="preserve">      &lt;/form&gt;</w:t>
+              <w:br/>
+              <w:t xml:space="preserve">    &lt;/div&gt;</w:t>
+              <w:br/>
+              <w:br/>
+              <w:t xml:space="preserve">    &lt;!-- SIGNUP --&gt;</w:t>
+              <w:br/>
+              <w:t xml:space="preserve">    &lt;div class="card"&gt;</w:t>
+              <w:br/>
+              <w:t xml:space="preserve">      &lt;h2 class="p-title" style="font-size:26px;margin-bottom:6px"&gt;Crear cuenta&lt;/h2&gt;</w:t>
+              <w:br/>
+              <w:t xml:space="preserve">      &lt;p class="p-sub"&gt;Regístrate para guardar tus descargas y preferencias (si lo activas más adelante).&lt;/p&gt;</w:t>
+              <w:br/>
+              <w:br/>
+              <w:t xml:space="preserve">      &lt;form action="auth_signup.php" method="post" style="display:grid;gap:12px"&gt;</w:t>
+              <w:br/>
+              <w:t xml:space="preserve">        &lt;input type="hidden" name="csrf" value="&lt;?= e($csrf) ?&gt;"&gt;</w:t>
+              <w:br/>
+              <w:br/>
+              <w:t xml:space="preserve">        &lt;div class="panel" style="border-top:0;padding-top:0"&gt;</w:t>
+              <w:br/>
+              <w:t xml:space="preserve">          &lt;label for="su_user"&gt;Nombre de usuario&lt;/label&gt;</w:t>
+              <w:br/>
+              <w:t xml:space="preserve">          &lt;input id="su_user" name="username" type="text" placeholder="Tu nombre" required minlength="2" maxlength="40"&gt;</w:t>
+              <w:br/>
+              <w:t xml:space="preserve">        &lt;/div&gt;</w:t>
+              <w:br/>
+              <w:br/>
+              <w:t xml:space="preserve">        &lt;div class="panel"&gt;</w:t>
+              <w:br/>
+              <w:t xml:space="preserve">          &lt;label for="su_email"&gt;Email&lt;/label&gt;</w:t>
+              <w:br/>
+              <w:t xml:space="preserve">          &lt;input id="su_email" name="email" type="email" placeholder="tu@email.com" required&gt;</w:t>
+              <w:br/>
+              <w:t xml:space="preserve">        &lt;/div&gt;</w:t>
+              <w:br/>
+              <w:br/>
+              <w:t xml:space="preserve">        &lt;div class="panel"&gt;</w:t>
+              <w:br/>
+              <w:t xml:space="preserve">          &lt;label for="su_pass"&gt;Contraseña&lt;/label&gt;</w:t>
+              <w:br/>
+              <w:t xml:space="preserve">          &lt;input id="su_pass" name="password" type="password" placeholder="Mínimo 7 caracteres" required minlength="7"&gt;</w:t>
+              <w:br/>
+              <w:t xml:space="preserve">        &lt;/div&gt;</w:t>
+              <w:br/>
+              <w:br/>
+              <w:t xml:space="preserve">        &lt;div class="panel"&gt;</w:t>
+              <w:br/>
+              <w:t xml:space="preserve">          &lt;label for="su_pass2"&gt;Repetir contraseña&lt;/label&gt;</w:t>
+              <w:br/>
+              <w:t xml:space="preserve">          &lt;input id="su_pass2" name="password2" type="password" placeholder="Repite la contraseña" required minlength="7"&gt;</w:t>
+              <w:br/>
+              <w:t xml:space="preserve">        &lt;/div&gt;</w:t>
+              <w:br/>
+              <w:br/>
+              <w:t xml:space="preserve">        &lt;div class="panel"&gt;</w:t>
+              <w:br/>
+              <w:t xml:space="preserve">          &lt;div class="row"&gt;</w:t>
+              <w:br/>
+              <w:t xml:space="preserve">            &lt;label for="su_terms"&gt;Acepto las condiciones y la política de privacidad&lt;/label&gt;</w:t>
+              <w:br/>
+              <w:t xml:space="preserve">            &lt;input id="su_terms" name="terms" type="checkbox" required&gt;</w:t>
+              <w:br/>
+              <w:t xml:space="preserve">          &lt;/div&gt;</w:t>
+              <w:br/>
+              <w:t xml:space="preserve">        &lt;/div&gt;</w:t>
+              <w:br/>
+              <w:br/>
+              <w:t xml:space="preserve">        &lt;div class="actions" style="margin-top:0"&gt;</w:t>
+              <w:br/>
+              <w:t xml:space="preserve">          &lt;button class="btn primary" type="submit" style="width:100%;cursor:pointer"&gt;Crear cuenta&lt;/button&gt;</w:t>
+              <w:br/>
+              <w:t xml:space="preserve">        &lt;/div&gt;</w:t>
+              <w:br/>
+              <w:t xml:space="preserve">      &lt;/form&gt;</w:t>
+              <w:br/>
+              <w:t xml:space="preserve">    &lt;/div&gt;</w:t>
+              <w:br/>
+              <w:t xml:space="preserve">  &lt;/div&gt;</w:t>
+              <w:br/>
+              <w:t>&lt;/section&gt;</w:t>
+              <w:br/>
+              <w:br/>
+              <w:t>&lt;?php include "inc/piedepagina.php"; ?&gt;</w:t>
+            </w:r>
+          </w:p>
+        </w:tc>
+      </w:tr>
+    </w:tbl>
+    <w:p>
+      <w:pPr>
+        <w:pStyle w:val="Heading3"/>
+      </w:pPr>
+      <w:r>
+        <w:t>categorias.php</w:t>
+      </w:r>
+    </w:p>
+    <w:p>
+      <w:r>
+        <w:rPr>
+          <w:i/>
+          <w:sz w:val="18"/>
+        </w:rPr>
+        <w:t>Listado de categorías con consultas SQLite</w:t>
+      </w:r>
+    </w:p>
+    <w:p>
+      <w:r>
+        <w:rPr>
+          <w:color w:val="666666"/>
+          <w:sz w:val="16"/>
+        </w:rPr>
+        <w:t>📄 002-admin/categorias.php — PHP — 65 líneas</w:t>
+      </w:r>
+    </w:p>
+    <w:tbl>
+      <w:tblPr>
+        <w:tblStyle w:val="TableGrid"/>
+        <w:tblW w:type="auto" w:w="0"/>
+        <w:tblLayout w:type="autofit"/>
+        <w:tblLook w:firstColumn="1" w:firstRow="1" w:lastColumn="0" w:lastRow="0" w:noHBand="0" w:noVBand="1" w:val="04A0"/>
+      </w:tblPr>
+      <w:tblGrid>
+        <w:gridCol w:w="8640"/>
+      </w:tblGrid>
+      <w:tr>
+        <w:tc>
+          <w:tcPr>
+            <w:tcW w:type="dxa" w:w="8640"/>
+            <w:shd w:fill="2d2d2d" w:val="clear"/>
+          </w:tcPr>
+          <w:p>
+            <w:r>
+              <w:rPr>
+                <w:rFonts w:ascii="Consolas" w:hAnsi="Consolas"/>
+                <w:b/>
+                <w:color w:val="FFFFFF"/>
+                <w:sz w:val="16"/>
+              </w:rPr>
+              <w:t>📄 002-admin/categorias.php</w:t>
+            </w:r>
+          </w:p>
+        </w:tc>
+      </w:tr>
+      <w:tr>
+        <w:tc>
+          <w:tcPr>
+            <w:tcW w:type="dxa" w:w="8640"/>
+            <w:shd w:fill="1e1e1e" w:val="clear"/>
+          </w:tcPr>
+          <w:p>
+            <w:r>
+              <w:rPr>
+                <w:rFonts w:ascii="Consolas" w:hAnsi="Consolas"/>
+                <w:color w:val="D4D4D4"/>
+                <w:sz w:val="14"/>
+              </w:rPr>
+              <w:t>&lt;?php include "inc/cabecera.php"; ?&gt;</w:t>
+              <w:br/>
+              <w:br/>
+              <w:t>&lt;section&gt;</w:t>
+              <w:br/>
+              <w:t xml:space="preserve">  &lt;h1 class="title"&gt;Categorías&lt;/h1&gt;</w:t>
+              <w:br/>
+              <w:t xml:space="preserve">  &lt;p class="sub"&gt;Explora los recortables por temática. Elige una categoría para ver sus modelos.&lt;/p&gt;</w:t>
+              <w:br/>
+              <w:br/>
+              <w:t xml:space="preserve">  &lt;div class="toolbar"&gt;</w:t>
+              <w:br/>
+              <w:t xml:space="preserve">    &lt;div class="toolbar-top"&gt;</w:t>
+              <w:br/>
+              <w:t xml:space="preserve">      &lt;div class="counts"&gt;</w:t>
+              <w:br/>
+              <w:t xml:space="preserve">        &lt;?php</w:t>
+              <w:br/>
+              <w:t xml:space="preserve">          $db = new SQLite3('recortables.db');</w:t>
+              <w:br/>
+              <w:t xml:space="preserve">          $total = $db-&gt;querySingle("SELECT COUNT(*) FROM categorias");</w:t>
+              <w:br/>
+              <w:t xml:space="preserve">          echo "Mostrando $total categorías";</w:t>
+              <w:br/>
+              <w:t xml:space="preserve">        ?&gt;</w:t>
+              <w:br/>
+              <w:t xml:space="preserve">      &lt;/div&gt;</w:t>
+              <w:br/>
+              <w:br/>
+              <w:t xml:space="preserve">      &lt;div class="sort"&gt;</w:t>
+              <w:br/>
+              <w:t xml:space="preserve">        &lt;span&gt;Ordenar&lt;/span&gt;</w:t>
+              <w:br/>
+              <w:t xml:space="preserve">        &lt;select onchange="location.href='categorias.php?o='+this.value"&gt;</w:t>
+              <w:br/>
+              <w:t xml:space="preserve">          &lt;?php $o = $_GET['o'] ?? 'az'; ?&gt;</w:t>
+              <w:br/>
+              <w:t xml:space="preserve">          &lt;option value="az"  &lt;?= $o==='az'  ? 'selected' : '' ?&gt;&gt;A–Z&lt;/option&gt;</w:t>
+              <w:br/>
+              <w:t xml:space="preserve">          &lt;option value="za"  &lt;?= $o==='za'  ? 'selected' : '' ?&gt;&gt;Z–A&lt;/option&gt;</w:t>
+              <w:br/>
+              <w:t xml:space="preserve">          &lt;option value="new" &lt;?= $o==='new' ? 'selected' : '' ?&gt;&gt;Recientes&lt;/option&gt;</w:t>
+              <w:br/>
+              <w:t xml:space="preserve">        &lt;/select&gt;</w:t>
+              <w:br/>
+              <w:t xml:space="preserve">      &lt;/div&gt;</w:t>
+              <w:br/>
+              <w:t xml:space="preserve">    &lt;/div&gt;</w:t>
+              <w:br/>
+              <w:t xml:space="preserve">  &lt;/div&gt;</w:t>
+              <w:br/>
+              <w:br/>
+              <w:t xml:space="preserve">  &lt;div class="grid"&gt;</w:t>
+              <w:br/>
+              <w:t xml:space="preserve">    &lt;?php</w:t>
+              <w:br/>
+              <w:t xml:space="preserve">      $order = "titulo ASC";</w:t>
+              <w:br/>
+              <w:t xml:space="preserve">      if (($o ?? '') === 'za')  $order = "titulo DESC";</w:t>
+              <w:br/>
+              <w:t xml:space="preserve">      if (($o ?? '') === 'new') $order = "Identificador DESC";</w:t>
+              <w:br/>
+              <w:br/>
+              <w:t xml:space="preserve">      $db = $db ?? new SQLite3('recortables.db');</w:t>
+              <w:br/>
+              <w:t xml:space="preserve">      $res = $db-&gt;query("SELECT Identificador, titulo, imagen FROM categorias ORDER BY $order");</w:t>
+              <w:br/>
+              <w:br/>
+              <w:t xml:space="preserve">      while ($fila = $res-&gt;fetchArray(SQLITE3_ASSOC)) {</w:t>
+              <w:br/>
+              <w:t xml:space="preserve">        $id = (int)$fila['Identificador'];</w:t>
+              <w:br/>
+              <w:t xml:space="preserve">        $titulo = $fila['titulo'] ?? 'Categoría';</w:t>
+              <w:br/>
+              <w:t xml:space="preserve">        $img = $fila['imagen'] ?? 'img/imgcategoria.png';</w:t>
+              <w:br/>
+              <w:br/>
+              <w:t xml:space="preserve">        // Count products in category (optional but useful)</w:t>
+              <w:br/>
+              <w:t xml:space="preserve">        $count = (int)$db-&gt;querySingle("SELECT COUNT(*) FROM productos WHERE categoria = $id");</w:t>
+              <w:br/>
+              <w:t xml:space="preserve">    ?&gt;</w:t>
+              <w:br/>
+              <w:t xml:space="preserve">      &lt;article&gt;</w:t>
+              <w:br/>
+              <w:t xml:space="preserve">        &lt;img src="&lt;?= htmlspecialchars($img, ENT_QUOTES, 'UTF-8') ?&gt;" alt=""&gt;</w:t>
+              <w:br/>
+              <w:t xml:space="preserve">        &lt;div class="card-body"&gt;</w:t>
+              <w:br/>
+              <w:t xml:space="preserve">          &lt;p class="card-title"&gt;&lt;?= htmlspecialchars($titulo, ENT_QUOTES, 'UTF-8') ?&gt;&lt;/p&gt;</w:t>
+              <w:br/>
+              <w:t xml:space="preserve">          &lt;p class="meta"&gt;</w:t>
+              <w:br/>
+              <w:t xml:space="preserve">            &lt;span class="tag"&gt;&lt;?= $count ?&gt; recortables&lt;/span&gt;</w:t>
+              <w:br/>
+              <w:t xml:space="preserve">            &lt;span class="stars"&gt;★★★★☆&lt;/span&gt;</w:t>
+              <w:br/>
+              <w:t xml:space="preserve">          &lt;/p&gt;</w:t>
+              <w:br/>
+              <w:t xml:space="preserve">          &lt;a class="download" href="catalogo.php?cat=&lt;?= $id ?&gt;"&gt;Ver recortables&lt;/a&gt;</w:t>
+              <w:br/>
+              <w:t xml:space="preserve">        &lt;/div&gt;</w:t>
+              <w:br/>
+              <w:t xml:space="preserve">      &lt;/article&gt;</w:t>
+              <w:br/>
+              <w:t xml:space="preserve">    &lt;?php } ?&gt;</w:t>
+              <w:br/>
+              <w:t xml:space="preserve">  &lt;/div&gt;</w:t>
+              <w:br/>
+              <w:br/>
+              <w:t xml:space="preserve">  &lt;div class="subtle-rule"&gt;&lt;/div&gt;</w:t>
+              <w:br/>
+              <w:t>&lt;/section&gt;</w:t>
+              <w:br/>
+              <w:br/>
+              <w:t>&lt;?php include "inc/piedepagina.php"; ?&gt;</w:t>
+            </w:r>
+          </w:p>
+        </w:tc>
+      </w:tr>
+    </w:tbl>
+    <w:sectPr>
+      <w:pgSz w:w="12240" w:h="15840"/>
+      <w:pgMar w:top="1440" w:right="1800" w:bottom="1440" w:left="1800" w:header="720" w:footer="720" w:gutter="0"/>
+      <w:cols w:space="720"/>
+      <w:docGrid w:linePitch="360"/>
+    </w:sectPr>
+    <w:p>
+      <w:pPr>
         <w:pStyle w:val="Heading2"/>
       </w:pPr>
       <w:r>
@@ -1688,12 +2132,262 @@
         <w:t>Este proyecto integra múltiples aspectos del desarrollo web: frontend responsive con CSS Grid, backend PHP con SQLite, autenticación segura con hash de contraseñas y CSRF, SEO técnico con Schema.org y sitemap dinámico, y un panel de administración CRUD completo. Las mejoras aplicadas refuerzan la seguridad (prepared statements, htmlspecialchars) y la experiencia de usuario (transitions, alt texts descriptivos), demostrando buenas prácticas de desarrollo web en un proyecto real y funcional.</w:t>
       </w:r>
     </w:p>
-    <w:sectPr>
-      <w:pgSz w:w="12240" w:h="15840"/>
-      <w:pgMar w:top="1440" w:right="1800" w:bottom="1440" w:left="1800" w:header="720" w:footer="720" w:gutter="0"/>
-      <w:cols w:space="720"/>
-      <w:docGrid w:linePitch="360"/>
-    </w:sectPr>
+    <w:p>
+      <w:pPr>
+        <w:pStyle w:val="Heading3"/>
+      </w:pPr>
+      <w:r>
+        <w:t>contacto.php</w:t>
+      </w:r>
+    </w:p>
+    <w:p>
+      <w:r>
+        <w:rPr>
+          <w:i/>
+          <w:sz w:val="18"/>
+        </w:rPr>
+        <w:t>Formulario de contacto con validación y envío</w:t>
+      </w:r>
+    </w:p>
+    <w:p>
+      <w:r>
+        <w:rPr>
+          <w:color w:val="666666"/>
+          <w:sz w:val="16"/>
+        </w:rPr>
+        <w:t>📄 002-admin/contacto.php — PHP — 101 líneas</w:t>
+      </w:r>
+    </w:p>
+    <w:tbl>
+      <w:tblPr>
+        <w:tblStyle w:val="TableGrid"/>
+        <w:tblW w:type="auto" w:w="0"/>
+        <w:tblLayout w:type="autofit"/>
+        <w:tblLook w:firstColumn="1" w:firstRow="1" w:lastColumn="0" w:lastRow="0" w:noHBand="0" w:noVBand="1" w:val="04A0"/>
+      </w:tblPr>
+      <w:tblGrid>
+        <w:gridCol w:w="8640"/>
+      </w:tblGrid>
+      <w:tr>
+        <w:tc>
+          <w:tcPr>
+            <w:tcW w:type="dxa" w:w="8640"/>
+            <w:shd w:fill="2d2d2d" w:val="clear"/>
+          </w:tcPr>
+          <w:p>
+            <w:r>
+              <w:rPr>
+                <w:rFonts w:ascii="Consolas" w:hAnsi="Consolas"/>
+                <w:b/>
+                <w:color w:val="FFFFFF"/>
+                <w:sz w:val="16"/>
+              </w:rPr>
+              <w:t>📄 002-admin/contacto.php</w:t>
+            </w:r>
+          </w:p>
+        </w:tc>
+      </w:tr>
+      <w:tr>
+        <w:tc>
+          <w:tcPr>
+            <w:tcW w:type="dxa" w:w="8640"/>
+            <w:shd w:fill="1e1e1e" w:val="clear"/>
+          </w:tcPr>
+          <w:p>
+            <w:r>
+              <w:rPr>
+                <w:rFonts w:ascii="Consolas" w:hAnsi="Consolas"/>
+                <w:color w:val="D4D4D4"/>
+                <w:sz w:val="14"/>
+              </w:rPr>
+              <w:t>&lt;?php</w:t>
+              <w:br/>
+              <w:t>$SEO = [</w:t>
+              <w:br/>
+              <w:t xml:space="preserve">  "title" =&gt; "Contacto | Dudas, sugerencias y propuestas – recortabl.es",</w:t>
+              <w:br/>
+              <w:t xml:space="preserve">  "description" =&gt; "Contacta con recortabl.es para dudas sobre impresión, montaje, descargas o para proponer nuevos recortables.",</w:t>
+              <w:br/>
+              <w:t xml:space="preserve">  // Evitar indexar formulario suele ser buena idea:</w:t>
+              <w:br/>
+              <w:t xml:space="preserve">  "robots" =&gt; "noindex,follow"</w:t>
+              <w:br/>
+              <w:t>];</w:t>
+              <w:br/>
+              <w:t>include "inc/cabecera.php";</w:t>
+              <w:br/>
+              <w:t>?&gt;</w:t>
+              <w:br/>
+              <w:br/>
+              <w:br/>
+              <w:t>&lt;section&gt;</w:t>
+              <w:br/>
+              <w:t xml:space="preserve">  &lt;h1 class="title"&gt;Contacto&lt;/h1&gt;</w:t>
+              <w:br/>
+              <w:t xml:space="preserve">  &lt;p class="sub"&gt;</w:t>
+              <w:br/>
+              <w:t xml:space="preserve">    ¿Tienes dudas, sugerencias o quieres pedir un recortable concreto? Escríbenos.</w:t>
+              <w:br/>
+              <w:t xml:space="preserve">  &lt;/p&gt;</w:t>
+              <w:br/>
+              <w:br/>
+              <w:t xml:space="preserve">  &lt;div class="product"&gt;</w:t>
+              <w:br/>
+              <w:t xml:space="preserve">    &lt;!-- Info --&gt;</w:t>
+              <w:br/>
+              <w:t xml:space="preserve">    &lt;div class="card"&gt;</w:t>
+              <w:br/>
+              <w:t xml:space="preserve">      &lt;h3 style="margin:0 0 8px;color:#1b5f92;font-weight:900"&gt;Cómo te ayudamos&lt;/h3&gt;</w:t>
+              <w:br/>
+              <w:t xml:space="preserve">      &lt;p style="margin:0;color:#265a79;font-weight:800;line-height:1.5"&gt;</w:t>
+              <w:br/>
+              <w:t xml:space="preserve">        Respondemos consultas sobre descargas, impresión, montaje y propuestas de nuevos modelos.</w:t>
+              <w:br/>
+              <w:t xml:space="preserve">        Si reportas un problema, indica el nombre del recortable y, si puedes, adjunta capturas o detalles.</w:t>
+              <w:br/>
+              <w:t xml:space="preserve">      &lt;/p&gt;</w:t>
+              <w:br/>
+              <w:br/>
+              <w:t xml:space="preserve">      &lt;div class="details"&gt;</w:t>
+              <w:br/>
+              <w:t xml:space="preserve">        &lt;div class="card" style="padding:14px"&gt;</w:t>
+              <w:br/>
+              <w:t xml:space="preserve">          &lt;h3&gt;Temas habituales&lt;/h3&gt;</w:t>
+              <w:br/>
+              <w:t xml:space="preserve">          &lt;div class="list"&gt;</w:t>
+              <w:br/>
+              <w:t xml:space="preserve">            &lt;div&gt;&lt;span&gt;📄&lt;/span&gt;&lt;span&gt;Problemas al descargar el PDF&lt;/span&gt;&lt;/div&gt;</w:t>
+              <w:br/>
+              <w:t xml:space="preserve">            &lt;div&gt;&lt;span&gt;🖨️&lt;/span&gt;&lt;span&gt;Configuración de impresión (A4, escala, calidad)&lt;/span&gt;&lt;/div&gt;</w:t>
+              <w:br/>
+              <w:t xml:space="preserve">            &lt;div&gt;&lt;span&gt;✂️&lt;/span&gt;&lt;span&gt;Dudas de montaje / instrucciones&lt;/span&gt;&lt;/div&gt;</w:t>
+              <w:br/>
+              <w:t xml:space="preserve">            &lt;div&gt;&lt;span&gt;💡&lt;/span&gt;&lt;span&gt;Sugerencias y peticiones de nuevos recortables&lt;/span&gt;&lt;/div&gt;</w:t>
+              <w:br/>
+              <w:t xml:space="preserve">          &lt;/div&gt;</w:t>
+              <w:br/>
+              <w:t xml:space="preserve">        &lt;/div&gt;</w:t>
+              <w:br/>
+              <w:br/>
+              <w:t xml:space="preserve">        &lt;p class="note"&gt;✅ Tiempo de respuesta habitual: 24–72 horas laborables.&lt;/p&gt;</w:t>
+              <w:br/>
+              <w:t xml:space="preserve">      &lt;/div&gt;</w:t>
+              <w:br/>
+              <w:t xml:space="preserve">    &lt;/div&gt;</w:t>
+              <w:br/>
+              <w:br/>
+              <w:t xml:space="preserve">    &lt;!-- Formulario --&gt;</w:t>
+              <w:br/>
+              <w:t xml:space="preserve">    &lt;div class="card"&gt;</w:t>
+              <w:br/>
+              <w:t xml:space="preserve">      &lt;h2 class="p-title" style="font-size:26px"&gt;Escríbenos&lt;/h2&gt;</w:t>
+              <w:br/>
+              <w:t xml:space="preserve">      &lt;p class="p-sub"&gt;Rellena el formulario y te contestaremos lo antes posible.&lt;/p&gt;</w:t>
+              <w:br/>
+              <w:br/>
+              <w:t xml:space="preserve">      &lt;form action="#" method="post" style="display:grid;gap:12px"&gt;</w:t>
+              <w:br/>
+              <w:t xml:space="preserve">        &lt;div class="panel" style="border-top:0;padding-top:0"&gt;</w:t>
+              <w:br/>
+              <w:t xml:space="preserve">          &lt;label for="nombre"&gt;Nombre&lt;/label&gt;</w:t>
+              <w:br/>
+              <w:t xml:space="preserve">          &lt;input id="nombre" name="nombre" type="text" placeholder="Tu nombre" required&gt;</w:t>
+              <w:br/>
+              <w:t xml:space="preserve">        &lt;/div&gt;</w:t>
+              <w:br/>
+              <w:br/>
+              <w:t xml:space="preserve">        &lt;div class="panel"&gt;</w:t>
+              <w:br/>
+              <w:t xml:space="preserve">          &lt;label for="email"&gt;Email&lt;/label&gt;</w:t>
+              <w:br/>
+              <w:t xml:space="preserve">          &lt;input id="email" name="email" type="email" placeholder="tu@email.com" required&gt;</w:t>
+              <w:br/>
+              <w:t xml:space="preserve">        &lt;/div&gt;</w:t>
+              <w:br/>
+              <w:br/>
+              <w:t xml:space="preserve">        &lt;div class="panel"&gt;</w:t>
+              <w:br/>
+              <w:t xml:space="preserve">          &lt;label for="motivo"&gt;Motivo&lt;/label&gt;</w:t>
+              <w:br/>
+              <w:t xml:space="preserve">          &lt;select id="motivo" name="motivo" required&gt;</w:t>
+              <w:br/>
+              <w:t xml:space="preserve">            &lt;option value=""&gt;Selecciona una opción&lt;/option&gt;</w:t>
+              <w:br/>
+              <w:t xml:space="preserve">            &lt;option&gt;Consulta&lt;/option&gt;</w:t>
+              <w:br/>
+              <w:t xml:space="preserve">            &lt;option&gt;Problema con una descarga&lt;/option&gt;</w:t>
+              <w:br/>
+              <w:t xml:space="preserve">            &lt;option&gt;Sugerencia&lt;/option&gt;</w:t>
+              <w:br/>
+              <w:t xml:space="preserve">            &lt;option&gt;Petición de recortable&lt;/option&gt;</w:t>
+              <w:br/>
+              <w:t xml:space="preserve">            &lt;option&gt;Otro&lt;/option&gt;</w:t>
+              <w:br/>
+              <w:t xml:space="preserve">          &lt;/select&gt;</w:t>
+              <w:br/>
+              <w:t xml:space="preserve">        &lt;/div&gt;</w:t>
+              <w:br/>
+              <w:br/>
+              <w:t xml:space="preserve">        &lt;div class="panel"&gt;</w:t>
+              <w:br/>
+              <w:t xml:space="preserve">          &lt;label for="recortable"&gt;Recortable (opcional)&lt;/label&gt;</w:t>
+              <w:br/>
+              <w:t xml:space="preserve">          &lt;input id="recortable" name="recortable" type="text" placeholder="Ej: Castillo Medieval, Robot XL..."&gt;</w:t>
+              <w:br/>
+              <w:t xml:space="preserve">        &lt;/div&gt;</w:t>
+              <w:br/>
+              <w:br/>
+              <w:t xml:space="preserve">        &lt;div class="panel"&gt;</w:t>
+              <w:br/>
+              <w:t xml:space="preserve">          &lt;label for="mensaje"&gt;Mensaje&lt;/label&gt;</w:t>
+              <w:br/>
+              <w:t xml:space="preserve">          &lt;textarea id="mensaje" name="mensaje" rows="6" placeholder="Cuéntanos en detalle tu consulta..." required</w:t>
+              <w:br/>
+              <w:t xml:space="preserve">            style="width:100%;padding:10px 12px;border-radius:12px;border:1px solid #dfeffc;outline:0;</w:t>
+              <w:br/>
+              <w:t xml:space="preserve">                   background:linear-gradient(180deg,#ffffff,#f6fbff);box-shadow:0 6px 14px rgba(11,42,69,.06);</w:t>
+              <w:br/>
+              <w:t xml:space="preserve">                   font:inherit;color:#204b66;resize:vertical"&gt;&lt;/textarea&gt;</w:t>
+              <w:br/>
+              <w:t xml:space="preserve">        &lt;/div&gt;</w:t>
+              <w:br/>
+              <w:br/>
+              <w:t xml:space="preserve">        &lt;div class="panel"&gt;</w:t>
+              <w:br/>
+              <w:t xml:space="preserve">          &lt;div class="row"&gt;</w:t>
+              <w:br/>
+              <w:t xml:space="preserve">            &lt;label for="privacidad"&gt;He leído y acepto la política de privacidad&lt;/label&gt;</w:t>
+              <w:br/>
+              <w:t xml:space="preserve">            &lt;input id="privacidad" name="privacidad" type="checkbox" required&gt;</w:t>
+              <w:br/>
+              <w:t xml:space="preserve">          &lt;/div&gt;</w:t>
+              <w:br/>
+              <w:t xml:space="preserve">        &lt;/div&gt;</w:t>
+              <w:br/>
+              <w:br/>
+              <w:t xml:space="preserve">        &lt;div class="actions" style="margin-top:0"&gt;</w:t>
+              <w:br/>
+              <w:t xml:space="preserve">          &lt;button class="btn primary" type="submit" style="width:100%;cursor:pointer"&gt;Enviar mensaje&lt;/button&gt;</w:t>
+              <w:br/>
+              <w:t xml:space="preserve">          &lt;a class="btn secondary" href="index.php"&gt;Volver a inicio&lt;/a&gt;</w:t>
+              <w:br/>
+              <w:t xml:space="preserve">        &lt;/div&gt;</w:t>
+              <w:br/>
+              <w:t xml:space="preserve">      &lt;/form&gt;</w:t>
+              <w:br/>
+              <w:t xml:space="preserve">    &lt;/div&gt;</w:t>
+              <w:br/>
+              <w:t xml:space="preserve">  &lt;/div&gt;</w:t>
+              <w:br/>
+              <w:t>&lt;/section&gt;</w:t>
+              <w:br/>
+              <w:br/>
+              <w:t>&lt;?php include "inc/piedepagina.php"; ?&gt;</w:t>
+            </w:r>
+          </w:p>
+        </w:tc>
+      </w:tr>
+    </w:tbl>
   </w:body>
 </w:document>
 </file>

</xml_diff>